<commit_message>
Update radpy project document
</commit_message>
<xml_diff>
--- a/radpy project .docx
+++ b/radpy project .docx
@@ -21,7 +21,7 @@
           <w:szCs w:val="48"/>
         </w:rPr>
         <w:drawing>
-          <wp:inline distT="0" distB="0" distL="0" distR="0" wp14:anchorId="0395F9B9" wp14:editId="758BB5B8">
+          <wp:inline distT="0" distB="0" distL="0" distR="0" wp14:anchorId="0395F9B9" wp14:editId="2FB4F1E0">
             <wp:extent cx="5975657" cy="4438878"/>
             <wp:effectExtent l="0" t="0" r="6350" b="0"/>
             <wp:docPr id="2" name="Immagine 2"/>
@@ -1837,7 +1837,7 @@
           <w:szCs w:val="32"/>
           <w:lang w:val="en-GB"/>
         </w:rPr>
-        <w:t xml:space="preserve"> of liters of air </w:t>
+        <w:t xml:space="preserve"> liters of air </w:t>
       </w:r>
       <w:r>
         <w:rPr>

</xml_diff>